<commit_message>
Segunda version del documento de inspecion y validacion
</commit_message>
<xml_diff>
--- a/Desarrollo/SGR/Sprint 2/SGR-VP.docx
+++ b/Desarrollo/SGR/Sprint 2/SGR-VP.docx
@@ -25652,6 +25652,315 @@
         </w:rPr>
       </w:r>
     </w:p>
+    <w:p>
+      <w:pPr>
+        <w:rPr>
+          <w:color w:val="222222"/>
+          <w:sz w:val="24"/>
+          <w:szCs w:val="24"/>
+          <w:highlight w:val="white"/>
+        </w:rPr>
+      </w:pPr>
+      <w:r>
+        <w:rPr>
+          <w:rtl w:val="0"/>
+        </w:rPr>
+      </w:r>
+    </w:p>
+    <w:p>
+      <w:pPr>
+        <w:rPr>
+          <w:color w:val="222222"/>
+          <w:sz w:val="24"/>
+          <w:szCs w:val="24"/>
+          <w:highlight w:val="white"/>
+        </w:rPr>
+      </w:pPr>
+      <w:r>
+        <w:rPr>
+          <w:rtl w:val="0"/>
+        </w:rPr>
+      </w:r>
+    </w:p>
+    <w:p>
+      <w:pPr>
+        <w:rPr>
+          <w:color w:val="222222"/>
+          <w:sz w:val="24"/>
+          <w:szCs w:val="24"/>
+          <w:highlight w:val="white"/>
+        </w:rPr>
+      </w:pPr>
+      <w:r>
+        <w:rPr>
+          <w:rtl w:val="0"/>
+        </w:rPr>
+      </w:r>
+    </w:p>
+    <w:p>
+      <w:pPr>
+        <w:rPr>
+          <w:color w:val="222222"/>
+          <w:sz w:val="24"/>
+          <w:szCs w:val="24"/>
+          <w:highlight w:val="white"/>
+        </w:rPr>
+      </w:pPr>
+      <w:r>
+        <w:rPr>
+          <w:rtl w:val="0"/>
+        </w:rPr>
+      </w:r>
+    </w:p>
+    <w:p>
+      <w:pPr>
+        <w:rPr>
+          <w:b w:val="1"/>
+          <w:color w:val="222222"/>
+          <w:sz w:val="28"/>
+          <w:szCs w:val="28"/>
+          <w:highlight w:val="white"/>
+        </w:rPr>
+      </w:pPr>
+      <w:r>
+        <w:rPr>
+          <w:b w:val="1"/>
+          <w:color w:val="222222"/>
+          <w:sz w:val="28"/>
+          <w:szCs w:val="28"/>
+          <w:highlight w:val="white"/>
+          <w:rtl w:val="0"/>
+        </w:rPr>
+        <w:t xml:space="preserve">2.- Identificar las funcionalidades nuevas a probar</w:t>
+      </w:r>
+    </w:p>
+    <w:p>
+      <w:pPr>
+        <w:numPr>
+          <w:ilvl w:val="0"/>
+          <w:numId w:val="1"/>
+        </w:numPr>
+        <w:spacing w:before="240" w:line="276" w:lineRule="auto"/>
+        <w:ind w:left="1440" w:hanging="360"/>
+        <w:jc w:val="both"/>
+      </w:pPr>
+      <w:r>
+        <w:rPr>
+          <w:rtl w:val="0"/>
+        </w:rPr>
+        <w:t xml:space="preserve">Procesamiento y recepción de pedidos</w:t>
+      </w:r>
+    </w:p>
+    <w:p>
+      <w:pPr>
+        <w:numPr>
+          <w:ilvl w:val="0"/>
+          <w:numId w:val="1"/>
+        </w:numPr>
+        <w:spacing w:line="276" w:lineRule="auto"/>
+        <w:ind w:left="1440" w:hanging="360"/>
+        <w:jc w:val="both"/>
+      </w:pPr>
+      <w:r>
+        <w:rPr>
+          <w:rtl w:val="0"/>
+        </w:rPr>
+        <w:t xml:space="preserve">Administración del almacèn</w:t>
+      </w:r>
+    </w:p>
+    <w:p>
+      <w:pPr>
+        <w:numPr>
+          <w:ilvl w:val="0"/>
+          <w:numId w:val="1"/>
+        </w:numPr>
+        <w:spacing w:line="276" w:lineRule="auto"/>
+        <w:ind w:left="1440" w:hanging="360"/>
+        <w:jc w:val="both"/>
+      </w:pPr>
+      <w:r>
+        <w:rPr>
+          <w:rtl w:val="0"/>
+        </w:rPr>
+        <w:t xml:space="preserve">Informe de ventas</w:t>
+      </w:r>
+    </w:p>
+    <w:p>
+      <w:pPr>
+        <w:numPr>
+          <w:ilvl w:val="0"/>
+          <w:numId w:val="1"/>
+        </w:numPr>
+        <w:spacing w:line="276" w:lineRule="auto"/>
+        <w:ind w:left="1440" w:hanging="360"/>
+        <w:jc w:val="both"/>
+      </w:pPr>
+      <w:r>
+        <w:rPr>
+          <w:rtl w:val="0"/>
+        </w:rPr>
+        <w:t xml:space="preserve">Registro de platos</w:t>
+      </w:r>
+    </w:p>
+    <w:p>
+      <w:pPr>
+        <w:numPr>
+          <w:ilvl w:val="0"/>
+          <w:numId w:val="1"/>
+        </w:numPr>
+        <w:spacing w:line="276" w:lineRule="auto"/>
+        <w:ind w:left="1440" w:hanging="360"/>
+        <w:jc w:val="both"/>
+      </w:pPr>
+      <w:r>
+        <w:rPr>
+          <w:rtl w:val="0"/>
+        </w:rPr>
+        <w:t xml:space="preserve">Reporte de utilidad por plato</w:t>
+      </w:r>
+    </w:p>
+    <w:p>
+      <w:pPr>
+        <w:numPr>
+          <w:ilvl w:val="0"/>
+          <w:numId w:val="1"/>
+        </w:numPr>
+        <w:spacing w:line="276" w:lineRule="auto"/>
+        <w:ind w:left="1440" w:hanging="360"/>
+        <w:jc w:val="both"/>
+      </w:pPr>
+      <w:r>
+        <w:rPr>
+          <w:rtl w:val="0"/>
+        </w:rPr>
+        <w:t xml:space="preserve">Reporte de mozos</w:t>
+      </w:r>
+    </w:p>
+    <w:p>
+      <w:pPr>
+        <w:numPr>
+          <w:ilvl w:val="0"/>
+          <w:numId w:val="1"/>
+        </w:numPr>
+        <w:spacing w:line="276" w:lineRule="auto"/>
+        <w:ind w:left="1440" w:hanging="360"/>
+        <w:jc w:val="both"/>
+      </w:pPr>
+      <w:r>
+        <w:rPr>
+          <w:rtl w:val="0"/>
+        </w:rPr>
+        <w:t xml:space="preserve">Reporte de días y horas de la semana en que hay más clientela.</w:t>
+      </w:r>
+    </w:p>
+    <w:p>
+      <w:pPr>
+        <w:spacing w:line="276" w:lineRule="auto"/>
+        <w:ind w:left="1440" w:firstLine="0"/>
+        <w:jc w:val="both"/>
+        <w:rPr/>
+      </w:pPr>
+      <w:r>
+        <w:rPr>
+          <w:rtl w:val="0"/>
+        </w:rPr>
+      </w:r>
+    </w:p>
+    <w:p>
+      <w:pPr>
+        <w:spacing w:line="276" w:lineRule="auto"/>
+        <w:ind w:left="0" w:firstLine="0"/>
+        <w:jc w:val="both"/>
+        <w:rPr>
+          <w:b w:val="1"/>
+          <w:color w:val="222222"/>
+          <w:sz w:val="28"/>
+          <w:szCs w:val="28"/>
+          <w:highlight w:val="white"/>
+        </w:rPr>
+      </w:pPr>
+      <w:r>
+        <w:rPr>
+          <w:b w:val="1"/>
+          <w:color w:val="222222"/>
+          <w:sz w:val="28"/>
+          <w:szCs w:val="28"/>
+          <w:highlight w:val="white"/>
+          <w:rtl w:val="0"/>
+        </w:rPr>
+        <w:t xml:space="preserve">3.- Identificar las funcionalidades de sistemas existentes que deben probarse</w:t>
+      </w:r>
+    </w:p>
+    <w:p>
+      <w:pPr>
+        <w:spacing w:line="276" w:lineRule="auto"/>
+        <w:ind w:left="0" w:firstLine="0"/>
+        <w:jc w:val="both"/>
+        <w:rPr>
+          <w:b w:val="1"/>
+          <w:color w:val="222222"/>
+          <w:sz w:val="28"/>
+          <w:szCs w:val="28"/>
+          <w:highlight w:val="white"/>
+        </w:rPr>
+      </w:pPr>
+      <w:r>
+        <w:rPr>
+          <w:rtl w:val="0"/>
+        </w:rPr>
+      </w:r>
+    </w:p>
+    <w:p>
+      <w:pPr>
+        <w:numPr>
+          <w:ilvl w:val="0"/>
+          <w:numId w:val="1"/>
+        </w:numPr>
+        <w:spacing w:before="240" w:line="276" w:lineRule="auto"/>
+        <w:ind w:left="1440" w:hanging="360"/>
+        <w:jc w:val="both"/>
+      </w:pPr>
+      <w:r>
+        <w:rPr>
+          <w:rtl w:val="0"/>
+        </w:rPr>
+        <w:t xml:space="preserve">Procesamiento y recepción de pedidos</w:t>
+      </w:r>
+    </w:p>
+    <w:p>
+      <w:pPr>
+        <w:numPr>
+          <w:ilvl w:val="0"/>
+          <w:numId w:val="1"/>
+        </w:numPr>
+        <w:spacing w:line="276" w:lineRule="auto"/>
+        <w:ind w:left="1440" w:hanging="360"/>
+        <w:jc w:val="both"/>
+      </w:pPr>
+      <w:r>
+        <w:rPr>
+          <w:rtl w:val="0"/>
+        </w:rPr>
+        <w:t xml:space="preserve">Administración del almacèn</w:t>
+      </w:r>
+    </w:p>
+    <w:p>
+      <w:pPr>
+        <w:numPr>
+          <w:ilvl w:val="0"/>
+          <w:numId w:val="1"/>
+        </w:numPr>
+        <w:spacing w:line="276" w:lineRule="auto"/>
+        <w:ind w:left="1440" w:hanging="360"/>
+        <w:jc w:val="both"/>
+      </w:pPr>
+      <w:r>
+        <w:rPr>
+          <w:rtl w:val="0"/>
+        </w:rPr>
+        <w:t xml:space="preserve">Registro de platos</w:t>
+      </w:r>
+    </w:p>
     <w:sectPr>
       <w:pgSz w:h="16834" w:w="11909" w:orient="portrait"/>
       <w:pgMar w:bottom="1440" w:top="1440" w:left="1440" w:right="1440" w:header="720" w:footer="720"/>
@@ -25662,7 +25971,121 @@
 </file>
 
 <file path=word/numbering.xml><?xml version="1.0" encoding="utf-8"?>
-<w:numbering xmlns:mc="http://schemas.openxmlformats.org/markup-compatibility/2006" xmlns:o="urn:schemas-microsoft-com:office:office" xmlns:r="http://schemas.openxmlformats.org/officeDocument/2006/relationships" xmlns:m="http://schemas.openxmlformats.org/officeDocument/2006/math" xmlns:v="urn:schemas-microsoft-com:vml" xmlns:wp="http://schemas.openxmlformats.org/drawingml/2006/wordprocessingDrawing" xmlns:w10="urn:schemas-microsoft-com:office:word" xmlns:w="http://schemas.openxmlformats.org/wordprocessingml/2006/main" xmlns:wne="http://schemas.microsoft.com/office/word/2006/wordml" xmlns:sl="http://schemas.openxmlformats.org/schemaLibrary/2006/main" xmlns:a="http://schemas.openxmlformats.org/drawingml/2006/main" xmlns:pic="http://schemas.openxmlformats.org/drawingml/2006/picture" xmlns:c="http://schemas.openxmlformats.org/drawingml/2006/chart" xmlns:lc="http://schemas.openxmlformats.org/drawingml/2006/lockedCanvas" xmlns:dgm="http://schemas.openxmlformats.org/drawingml/2006/diagram" xmlns:wps="http://schemas.microsoft.com/office/word/2010/wordprocessingShape" xmlns:wpg="http://schemas.microsoft.com/office/word/2010/wordprocessingGroup" xmlns:w14="http://schemas.microsoft.com/office/word/2010/wordml" xmlns:w15="http://schemas.microsoft.com/office/word/2012/wordml"/>
+<w:numbering xmlns:mc="http://schemas.openxmlformats.org/markup-compatibility/2006" xmlns:o="urn:schemas-microsoft-com:office:office" xmlns:r="http://schemas.openxmlformats.org/officeDocument/2006/relationships" xmlns:m="http://schemas.openxmlformats.org/officeDocument/2006/math" xmlns:v="urn:schemas-microsoft-com:vml" xmlns:wp="http://schemas.openxmlformats.org/drawingml/2006/wordprocessingDrawing" xmlns:w10="urn:schemas-microsoft-com:office:word" xmlns:w="http://schemas.openxmlformats.org/wordprocessingml/2006/main" xmlns:wne="http://schemas.microsoft.com/office/word/2006/wordml" xmlns:sl="http://schemas.openxmlformats.org/schemaLibrary/2006/main" xmlns:a="http://schemas.openxmlformats.org/drawingml/2006/main" xmlns:pic="http://schemas.openxmlformats.org/drawingml/2006/picture" xmlns:c="http://schemas.openxmlformats.org/drawingml/2006/chart" xmlns:lc="http://schemas.openxmlformats.org/drawingml/2006/lockedCanvas" xmlns:dgm="http://schemas.openxmlformats.org/drawingml/2006/diagram" xmlns:wps="http://schemas.microsoft.com/office/word/2010/wordprocessingShape" xmlns:wpg="http://schemas.microsoft.com/office/word/2010/wordprocessingGroup" xmlns:w14="http://schemas.microsoft.com/office/word/2010/wordml" xmlns:w15="http://schemas.microsoft.com/office/word/2012/wordml">
+  <w:abstractNum w:abstractNumId="1">
+    <w:lvl w:ilvl="0">
+      <w:start w:val="1"/>
+      <w:numFmt w:val="bullet"/>
+      <w:lvlText w:val="❏"/>
+      <w:lvlJc w:val="left"/>
+      <w:pPr>
+        <w:ind w:left="1440" w:hanging="360"/>
+      </w:pPr>
+      <w:rPr>
+        <w:u w:val="none"/>
+      </w:rPr>
+    </w:lvl>
+    <w:lvl w:ilvl="1">
+      <w:start w:val="1"/>
+      <w:numFmt w:val="bullet"/>
+      <w:lvlText w:val="❏"/>
+      <w:lvlJc w:val="left"/>
+      <w:pPr>
+        <w:ind w:left="2160" w:hanging="360"/>
+      </w:pPr>
+      <w:rPr>
+        <w:u w:val="none"/>
+      </w:rPr>
+    </w:lvl>
+    <w:lvl w:ilvl="2">
+      <w:start w:val="1"/>
+      <w:numFmt w:val="bullet"/>
+      <w:lvlText w:val="❏"/>
+      <w:lvlJc w:val="left"/>
+      <w:pPr>
+        <w:ind w:left="2880" w:hanging="360"/>
+      </w:pPr>
+      <w:rPr>
+        <w:u w:val="none"/>
+      </w:rPr>
+    </w:lvl>
+    <w:lvl w:ilvl="3">
+      <w:start w:val="1"/>
+      <w:numFmt w:val="bullet"/>
+      <w:lvlText w:val="❏"/>
+      <w:lvlJc w:val="left"/>
+      <w:pPr>
+        <w:ind w:left="3600" w:hanging="360"/>
+      </w:pPr>
+      <w:rPr>
+        <w:u w:val="none"/>
+      </w:rPr>
+    </w:lvl>
+    <w:lvl w:ilvl="4">
+      <w:start w:val="1"/>
+      <w:numFmt w:val="bullet"/>
+      <w:lvlText w:val="❏"/>
+      <w:lvlJc w:val="left"/>
+      <w:pPr>
+        <w:ind w:left="4320" w:hanging="360"/>
+      </w:pPr>
+      <w:rPr>
+        <w:u w:val="none"/>
+      </w:rPr>
+    </w:lvl>
+    <w:lvl w:ilvl="5">
+      <w:start w:val="1"/>
+      <w:numFmt w:val="bullet"/>
+      <w:lvlText w:val="❏"/>
+      <w:lvlJc w:val="left"/>
+      <w:pPr>
+        <w:ind w:left="5040" w:hanging="360"/>
+      </w:pPr>
+      <w:rPr>
+        <w:u w:val="none"/>
+      </w:rPr>
+    </w:lvl>
+    <w:lvl w:ilvl="6">
+      <w:start w:val="1"/>
+      <w:numFmt w:val="bullet"/>
+      <w:lvlText w:val="❏"/>
+      <w:lvlJc w:val="left"/>
+      <w:pPr>
+        <w:ind w:left="5760" w:hanging="360"/>
+      </w:pPr>
+      <w:rPr>
+        <w:u w:val="none"/>
+      </w:rPr>
+    </w:lvl>
+    <w:lvl w:ilvl="7">
+      <w:start w:val="1"/>
+      <w:numFmt w:val="bullet"/>
+      <w:lvlText w:val="❏"/>
+      <w:lvlJc w:val="left"/>
+      <w:pPr>
+        <w:ind w:left="6480" w:hanging="360"/>
+      </w:pPr>
+      <w:rPr>
+        <w:u w:val="none"/>
+      </w:rPr>
+    </w:lvl>
+    <w:lvl w:ilvl="8">
+      <w:start w:val="1"/>
+      <w:numFmt w:val="bullet"/>
+      <w:lvlText w:val="❏"/>
+      <w:lvlJc w:val="left"/>
+      <w:pPr>
+        <w:ind w:left="7200" w:hanging="360"/>
+      </w:pPr>
+      <w:rPr>
+        <w:u w:val="none"/>
+      </w:rPr>
+    </w:lvl>
+  </w:abstractNum>
+  <w:num w:numId="1">
+    <w:abstractNumId w:val="1"/>
+  </w:num>
+</w:numbering>
 </file>
 
 <file path=word/styles.xml><?xml version="1.0" encoding="utf-8"?>

</xml_diff>

<commit_message>
Cuarta version del documento de inspeccion y validacion
</commit_message>
<xml_diff>
--- a/Desarrollo/SGR/Sprint 2/SGR-VP.docx
+++ b/Desarrollo/SGR/Sprint 2/SGR-VP.docx
@@ -6882,14 +6882,7 @@
                 <w:sz w:val="24"/>
                 <w:szCs w:val="24"/>
               </w:rPr>
-              <w:t>3. Puedo visualizar el Reporte de la demanda de clientes por dí</w:t>
-            </w:r>
-            <w:r>
-              <w:rPr>
-                <w:sz w:val="24"/>
-                <w:szCs w:val="24"/>
-              </w:rPr>
-              <w:t>as y horas.</w:t>
+              <w:t>3. Puedo visualizar el Reporte de la demanda de clientes por días y horas.</w:t>
             </w:r>
           </w:p>
           <w:p>
@@ -8261,14 +8254,7 @@
                 <w:sz w:val="24"/>
                 <w:szCs w:val="24"/>
               </w:rPr>
-              <w:t>Ver los cierres de caja correctos y los cierres de caja errados, es decir en los que no cuadr</w:t>
-            </w:r>
-            <w:r>
-              <w:rPr>
-                <w:sz w:val="24"/>
-                <w:szCs w:val="24"/>
-              </w:rPr>
-              <w:t>aba la información del sistema con el dinero real en caja.</w:t>
+              <w:t>Ver los cierres de caja correctos y los cierres de caja errados, es decir en los que no cuadraba la información del sistema con el dinero real en caja.</w:t>
             </w:r>
           </w:p>
         </w:tc>
@@ -16675,14 +16661,7 @@
                 <w:sz w:val="24"/>
                 <w:szCs w:val="24"/>
               </w:rPr>
-              <w:t xml:space="preserve"> El sistema debe a</w:t>
-            </w:r>
-            <w:r>
-              <w:rPr>
-                <w:sz w:val="24"/>
-                <w:szCs w:val="24"/>
-              </w:rPr>
-              <w:t>lmacenar quién es el usuario que está haciendo esta operación.</w:t>
+              <w:t xml:space="preserve"> El sistema debe almacenar quién es el usuario que está haciendo esta operación.</w:t>
             </w:r>
           </w:p>
         </w:tc>
@@ -18092,14 +18071,7 @@
                 <w:sz w:val="24"/>
                 <w:szCs w:val="24"/>
               </w:rPr>
-              <w:t xml:space="preserve">Proporcionar información sobre los insumos que necesitan nuevas </w:t>
-            </w:r>
-            <w:r>
-              <w:rPr>
-                <w:sz w:val="24"/>
-                <w:szCs w:val="24"/>
-              </w:rPr>
-              <w:t>entradas en el almacén.</w:t>
+              <w:t>Proporcionar información sobre los insumos que necesitan nuevas entradas en el almacén.</w:t>
             </w:r>
           </w:p>
           <w:p>
@@ -18849,14 +18821,7 @@
                 <w:sz w:val="24"/>
                 <w:szCs w:val="24"/>
               </w:rPr>
-              <w:t xml:space="preserve">Para corregir alguna inconsistencia entre la cantidad que existe realmente en el almacén y lo que indica el sistema. Con esto se busca que el sistema </w:t>
-            </w:r>
-            <w:r>
-              <w:rPr>
-                <w:sz w:val="24"/>
-                <w:szCs w:val="24"/>
-              </w:rPr>
-              <w:t>refleje con precisión la situación del almacén.</w:t>
+              <w:t>Para corregir alguna inconsistencia entre la cantidad que existe realmente en el almacén y lo que indica el sistema. Con esto se busca que el sistema refleje con precisión la situación del almacén.</w:t>
             </w:r>
           </w:p>
         </w:tc>
@@ -19626,14 +19591,7 @@
                 <w:sz w:val="24"/>
                 <w:szCs w:val="24"/>
               </w:rPr>
-              <w:t xml:space="preserve"> Tener información sobre el dinero en efectivo que se cuenta en la caja antes de empezar las actividades</w:t>
-            </w:r>
-            <w:r>
-              <w:rPr>
-                <w:sz w:val="24"/>
-                <w:szCs w:val="24"/>
-              </w:rPr>
-              <w:t xml:space="preserve"> diarias.</w:t>
+              <w:t xml:space="preserve"> Tener información sobre el dinero en efectivo que se cuenta en la caja antes de empezar las actividades diarias.</w:t>
             </w:r>
           </w:p>
           <w:p>
@@ -22868,30 +22826,8 @@
           <w:szCs w:val="28"/>
           <w:highlight w:val="white"/>
         </w:rPr>
-        <w:t>3.- Identificar las funcionalidades de siste</w:t>
+        <w:t>3.- Identificar las funcionalidades de sistemas existentes que deben probarse</w:t>
       </w:r>
-      <w:r>
-        <w:rPr>
-          <w:b/>
-          <w:color w:val="222222"/>
-          <w:sz w:val="28"/>
-          <w:szCs w:val="28"/>
-          <w:highlight w:val="white"/>
-        </w:rPr>
-        <w:t>mas existentes que deben probarse</w:t>
-      </w:r>
-    </w:p>
-    <w:p>
-      <w:pPr>
-        <w:jc w:val="both"/>
-        <w:rPr>
-          <w:b/>
-          <w:color w:val="222222"/>
-          <w:sz w:val="28"/>
-          <w:szCs w:val="28"/>
-          <w:highlight w:val="white"/>
-        </w:rPr>
-      </w:pPr>
     </w:p>
     <w:p>
       <w:pPr>
@@ -23578,6 +23514,415 @@
     </w:p>
     <w:p>
       <w:pPr>
+        <w:pStyle w:val="Prrafodelista"/>
+        <w:ind w:left="1440"/>
+        <w:jc w:val="both"/>
+        <w:rPr>
+          <w:bCs/>
+          <w:color w:val="222222"/>
+          <w:sz w:val="24"/>
+          <w:szCs w:val="24"/>
+        </w:rPr>
+      </w:pPr>
+    </w:p>
+    <w:p>
+      <w:pPr>
+        <w:jc w:val="both"/>
+        <w:rPr>
+          <w:b/>
+          <w:color w:val="222222"/>
+          <w:sz w:val="28"/>
+          <w:szCs w:val="28"/>
+          <w:highlight w:val="white"/>
+        </w:rPr>
+      </w:pPr>
+      <w:r>
+        <w:rPr>
+          <w:b/>
+          <w:color w:val="222222"/>
+          <w:sz w:val="28"/>
+          <w:szCs w:val="28"/>
+          <w:highlight w:val="white"/>
+        </w:rPr>
+        <w:lastRenderedPageBreak/>
+        <w:t xml:space="preserve">5.- </w:t>
+      </w:r>
+      <w:r>
+        <w:rPr>
+          <w:b/>
+          <w:color w:val="222222"/>
+          <w:sz w:val="28"/>
+          <w:szCs w:val="28"/>
+          <w:highlight w:val="white"/>
+        </w:rPr>
+        <w:t>Determinar necesidades de personal y entrenamiento</w:t>
+      </w:r>
+    </w:p>
+    <w:p>
+      <w:pPr>
+        <w:jc w:val="both"/>
+        <w:rPr>
+          <w:b/>
+          <w:color w:val="222222"/>
+          <w:sz w:val="28"/>
+          <w:szCs w:val="28"/>
+          <w:highlight w:val="white"/>
+        </w:rPr>
+      </w:pPr>
+    </w:p>
+    <w:p>
+      <w:pPr>
+        <w:pStyle w:val="Prrafodelista"/>
+        <w:numPr>
+          <w:ilvl w:val="0"/>
+          <w:numId w:val="3"/>
+        </w:numPr>
+        <w:rPr>
+          <w:bCs/>
+          <w:color w:val="222222"/>
+          <w:highlight w:val="white"/>
+        </w:rPr>
+      </w:pPr>
+      <w:r>
+        <w:rPr>
+          <w:bCs/>
+          <w:color w:val="222222"/>
+          <w:highlight w:val="white"/>
+        </w:rPr>
+        <w:t>¿Qué</w:t>
+      </w:r>
+      <w:r>
+        <w:rPr>
+          <w:bCs/>
+          <w:color w:val="222222"/>
+          <w:highlight w:val="white"/>
+        </w:rPr>
+        <w:t xml:space="preserve"> </w:t>
+      </w:r>
+      <w:r>
+        <w:rPr>
+          <w:bCs/>
+          <w:color w:val="222222"/>
+          <w:highlight w:val="white"/>
+        </w:rPr>
+        <w:t>conocimientos de procesos de negocio se necesitan?</w:t>
+      </w:r>
+    </w:p>
+    <w:p>
+      <w:pPr>
+        <w:pStyle w:val="Prrafodelista"/>
+        <w:numPr>
+          <w:ilvl w:val="0"/>
+          <w:numId w:val="3"/>
+        </w:numPr>
+        <w:rPr>
+          <w:bCs/>
+          <w:color w:val="222222"/>
+          <w:highlight w:val="white"/>
+        </w:rPr>
+      </w:pPr>
+      <w:r>
+        <w:rPr>
+          <w:bCs/>
+          <w:color w:val="222222"/>
+          <w:highlight w:val="white"/>
+        </w:rPr>
+        <w:t>¿Qué sistemas se están probando y quienes tienen experiencia en su funcionamiento?</w:t>
+      </w:r>
+    </w:p>
+    <w:p>
+      <w:pPr>
+        <w:pStyle w:val="Prrafodelista"/>
+        <w:numPr>
+          <w:ilvl w:val="0"/>
+          <w:numId w:val="3"/>
+        </w:numPr>
+        <w:rPr>
+          <w:bCs/>
+          <w:color w:val="222222"/>
+          <w:highlight w:val="white"/>
+        </w:rPr>
+      </w:pPr>
+      <w:r>
+        <w:rPr>
+          <w:bCs/>
+          <w:color w:val="222222"/>
+          <w:highlight w:val="white"/>
+        </w:rPr>
+        <w:t>¿Se necesitan conocimientos específicos en pruebas de </w:t>
+      </w:r>
+      <w:r>
+        <w:rPr>
+          <w:bCs/>
+          <w:color w:val="222222"/>
+          <w:highlight w:val="white"/>
+        </w:rPr>
+        <w:t>requisitos no funcionales</w:t>
+      </w:r>
+      <w:r>
+        <w:rPr>
+          <w:bCs/>
+          <w:color w:val="222222"/>
+          <w:highlight w:val="white"/>
+        </w:rPr>
+        <w:t xml:space="preserve">? Por </w:t>
+      </w:r>
+      <w:r>
+        <w:rPr>
+          <w:bCs/>
+          <w:color w:val="222222"/>
+          <w:highlight w:val="white"/>
+        </w:rPr>
+        <w:t>ejemplo,</w:t>
+      </w:r>
+      <w:r>
+        <w:rPr>
+          <w:bCs/>
+          <w:color w:val="222222"/>
+          <w:highlight w:val="white"/>
+        </w:rPr>
+        <w:t xml:space="preserve"> para pruebas de desempeño o estrés.</w:t>
+      </w:r>
+    </w:p>
+    <w:p>
+      <w:pPr>
+        <w:pStyle w:val="Prrafodelista"/>
+        <w:numPr>
+          <w:ilvl w:val="0"/>
+          <w:numId w:val="3"/>
+        </w:numPr>
+        <w:rPr>
+          <w:bCs/>
+          <w:color w:val="222222"/>
+          <w:highlight w:val="white"/>
+        </w:rPr>
+      </w:pPr>
+      <w:r>
+        <w:rPr>
+          <w:bCs/>
+          <w:color w:val="222222"/>
+          <w:highlight w:val="white"/>
+        </w:rPr>
+        <w:t xml:space="preserve">¿Cuál </w:t>
+      </w:r>
+      <w:r>
+        <w:rPr>
+          <w:bCs/>
+          <w:color w:val="222222"/>
+          <w:highlight w:val="white"/>
+        </w:rPr>
+        <w:t>herramientas de gestión de calidad de software</w:t>
+      </w:r>
+      <w:r>
+        <w:rPr>
+          <w:bCs/>
+          <w:color w:val="222222"/>
+          <w:highlight w:val="white"/>
+        </w:rPr>
+        <w:t> se va a utilizar?</w:t>
+      </w:r>
+    </w:p>
+    <w:p>
+      <w:pPr>
+        <w:pStyle w:val="Prrafodelista"/>
+        <w:numPr>
+          <w:ilvl w:val="0"/>
+          <w:numId w:val="3"/>
+        </w:numPr>
+        <w:rPr>
+          <w:bCs/>
+          <w:color w:val="222222"/>
+          <w:highlight w:val="white"/>
+        </w:rPr>
+      </w:pPr>
+      <w:r>
+        <w:rPr>
+          <w:bCs/>
+          <w:color w:val="222222"/>
+          <w:highlight w:val="white"/>
+        </w:rPr>
+        <w:t>¿Se necesitan conocimientos en herramientas técnicas como </w:t>
+      </w:r>
+      <w:r>
+        <w:rPr>
+          <w:bCs/>
+          <w:color w:val="222222"/>
+          <w:highlight w:val="white"/>
+        </w:rPr>
+        <w:t>Lenguajes de programación</w:t>
+      </w:r>
+      <w:r>
+        <w:rPr>
+          <w:bCs/>
+          <w:color w:val="222222"/>
+          <w:highlight w:val="white"/>
+        </w:rPr>
+        <w:t> o </w:t>
+      </w:r>
+      <w:r>
+        <w:rPr>
+          <w:bCs/>
+          <w:color w:val="222222"/>
+          <w:highlight w:val="white"/>
+        </w:rPr>
+        <w:t xml:space="preserve">herramientas de pruebas de </w:t>
+      </w:r>
+      <w:proofErr w:type="spellStart"/>
+      <w:r>
+        <w:rPr>
+          <w:bCs/>
+          <w:color w:val="222222"/>
+          <w:highlight w:val="white"/>
+        </w:rPr>
+        <w:t>webservices</w:t>
+      </w:r>
+      <w:proofErr w:type="spellEnd"/>
+      <w:r>
+        <w:rPr>
+          <w:bCs/>
+          <w:color w:val="222222"/>
+          <w:highlight w:val="white"/>
+        </w:rPr>
+        <w:t>?</w:t>
+      </w:r>
+    </w:p>
+    <w:p>
+      <w:pPr>
+        <w:pStyle w:val="Prrafodelista"/>
+        <w:numPr>
+          <w:ilvl w:val="0"/>
+          <w:numId w:val="3"/>
+        </w:numPr>
+        <w:rPr>
+          <w:bCs/>
+          <w:color w:val="222222"/>
+          <w:highlight w:val="white"/>
+        </w:rPr>
+      </w:pPr>
+      <w:r>
+        <w:rPr>
+          <w:bCs/>
+          <w:color w:val="222222"/>
+          <w:highlight w:val="white"/>
+        </w:rPr>
+        <w:t>¿Se necesitan </w:t>
+      </w:r>
+      <w:r>
+        <w:rPr>
+          <w:bCs/>
+          <w:color w:val="222222"/>
+          <w:highlight w:val="white"/>
+        </w:rPr>
+        <w:t>conocimientos en herramientas de pruebas automatizadas</w:t>
+      </w:r>
+      <w:r>
+        <w:rPr>
+          <w:bCs/>
+          <w:color w:val="222222"/>
+          <w:highlight w:val="white"/>
+        </w:rPr>
+        <w:t>?</w:t>
+      </w:r>
+    </w:p>
+    <w:p>
+      <w:pPr>
+        <w:rPr>
+          <w:bCs/>
+          <w:color w:val="222222"/>
+          <w:highlight w:val="white"/>
+        </w:rPr>
+      </w:pPr>
+    </w:p>
+    <w:p>
+      <w:pPr>
+        <w:jc w:val="both"/>
+        <w:rPr>
+          <w:b/>
+          <w:color w:val="222222"/>
+          <w:sz w:val="28"/>
+          <w:szCs w:val="28"/>
+          <w:highlight w:val="white"/>
+        </w:rPr>
+      </w:pPr>
+      <w:r>
+        <w:rPr>
+          <w:b/>
+          <w:color w:val="222222"/>
+          <w:sz w:val="28"/>
+          <w:szCs w:val="28"/>
+          <w:highlight w:val="white"/>
+        </w:rPr>
+        <w:t xml:space="preserve">6.- </w:t>
+      </w:r>
+      <w:r>
+        <w:rPr>
+          <w:b/>
+          <w:color w:val="222222"/>
+          <w:sz w:val="28"/>
+          <w:szCs w:val="28"/>
+          <w:highlight w:val="white"/>
+        </w:rPr>
+        <w:t>Establecer la metodología y procedimientos de prueba</w:t>
+      </w:r>
+    </w:p>
+    <w:p>
+      <w:pPr>
+        <w:jc w:val="both"/>
+        <w:rPr>
+          <w:b/>
+          <w:color w:val="222222"/>
+          <w:sz w:val="28"/>
+          <w:szCs w:val="28"/>
+          <w:highlight w:val="white"/>
+        </w:rPr>
+      </w:pPr>
+    </w:p>
+    <w:p>
+      <w:pPr>
+        <w:jc w:val="both"/>
+        <w:rPr>
+          <w:bCs/>
+          <w:color w:val="222222"/>
+          <w:highlight w:val="white"/>
+        </w:rPr>
+      </w:pPr>
+      <w:r>
+        <w:rPr>
+          <w:bCs/>
+          <w:color w:val="222222"/>
+          <w:highlight w:val="white"/>
+        </w:rPr>
+        <w:t>Se utilizarán pruebas agiles de software</w:t>
+      </w:r>
+    </w:p>
+    <w:p>
+      <w:pPr>
+        <w:pStyle w:val="Prrafodelista"/>
+        <w:ind w:left="1440"/>
+        <w:jc w:val="both"/>
+        <w:rPr>
+          <w:bCs/>
+          <w:color w:val="222222"/>
+          <w:sz w:val="24"/>
+          <w:szCs w:val="24"/>
+        </w:rPr>
+      </w:pPr>
+    </w:p>
+    <w:p>
+      <w:pPr>
+        <w:pStyle w:val="Prrafodelista"/>
+        <w:ind w:left="1440"/>
+        <w:jc w:val="both"/>
+        <w:rPr>
+          <w:bCs/>
+          <w:color w:val="222222"/>
+          <w:sz w:val="24"/>
+          <w:szCs w:val="24"/>
+        </w:rPr>
+      </w:pPr>
+    </w:p>
+    <w:p>
+      <w:pPr>
         <w:jc w:val="both"/>
         <w:rPr>
           <w:b/>
@@ -23639,6 +23984,119 @@
 <file path=word/numbering.xml><?xml version="1.0" encoding="utf-8"?>
 <w:numbering xmlns:wpc="http://schemas.microsoft.com/office/word/2010/wordprocessingCanvas" xmlns:cx="http://schemas.microsoft.com/office/drawing/2014/chartex" xmlns:cx1="http://schemas.microsoft.com/office/drawing/2015/9/8/chartex" xmlns:cx2="http://schemas.microsoft.com/office/drawing/2015/10/21/chartex" xmlns:cx3="http://schemas.microsoft.com/office/drawing/2016/5/9/chartex" xmlns:cx4="http://schemas.microsoft.com/office/drawing/2016/5/10/chartex" xmlns:cx5="http://schemas.microsoft.com/office/drawing/2016/5/11/chartex" xmlns:cx6="http://schemas.microsoft.com/office/drawing/2016/5/12/chartex" xmlns:cx7="http://schemas.microsoft.com/office/drawing/2016/5/13/chartex" xmlns:cx8="http://schemas.microsoft.com/office/drawing/2016/5/14/chartex" xmlns:mc="http://schemas.openxmlformats.org/markup-compatibility/2006" xmlns:aink="http://schemas.microsoft.com/office/drawing/2016/ink" xmlns:am3d="http://schemas.microsoft.com/office/drawing/2017/model3d" xmlns:o="urn:schemas-microsoft-com:office:office" xmlns:r="http://schemas.openxmlformats.org/officeDocument/2006/relationships" xmlns:m="http://schemas.openxmlformats.org/officeDocument/2006/math" xmlns:v="urn:schemas-microsoft-com:vml" xmlns:wp14="http://schemas.microsoft.com/office/word/2010/wordprocessingDrawing" xmlns:wp="http://schemas.openxmlformats.org/drawingml/2006/wordprocessingDrawing" xmlns:w10="urn:schemas-microsoft-com:office:word" xmlns:w="http://schemas.openxmlformats.org/wordprocessingml/2006/main" xmlns:w14="http://schemas.microsoft.com/office/word/2010/wordml" xmlns:w15="http://schemas.microsoft.com/office/word/2012/wordml" xmlns:w16cex="http://schemas.microsoft.com/office/word/2018/wordml/cex" xmlns:w16cid="http://schemas.microsoft.com/office/word/2016/wordml/cid" xmlns:w16="http://schemas.microsoft.com/office/word/2018/wordml" xmlns:w16sdtdh="http://schemas.microsoft.com/office/word/2020/wordml/sdtdatahash" xmlns:w16se="http://schemas.microsoft.com/office/word/2015/wordml/symex" xmlns:wpg="http://schemas.microsoft.com/office/word/2010/wordprocessingGroup" xmlns:wpi="http://schemas.microsoft.com/office/word/2010/wordprocessingInk" xmlns:wne="http://schemas.microsoft.com/office/word/2006/wordml" xmlns:wps="http://schemas.microsoft.com/office/word/2010/wordprocessingShape" mc:Ignorable="w14 w15 w16se w16cid w16 w16cex w16sdtdh wp14">
   <w:abstractNum w:abstractNumId="0" w15:restartNumberingAfterBreak="0">
+    <w:nsid w:val="0EE2156F"/>
+    <w:multiLevelType w:val="hybridMultilevel"/>
+    <w:tmpl w:val="E1DEA16A"/>
+    <w:lvl w:ilvl="0" w:tplc="280A0001">
+      <w:start w:val="1"/>
+      <w:numFmt w:val="bullet"/>
+      <w:lvlText w:val=""/>
+      <w:lvlJc w:val="left"/>
+      <w:pPr>
+        <w:ind w:left="720" w:hanging="360"/>
+      </w:pPr>
+      <w:rPr>
+        <w:rFonts w:ascii="Symbol" w:hAnsi="Symbol" w:hint="default"/>
+      </w:rPr>
+    </w:lvl>
+    <w:lvl w:ilvl="1" w:tplc="280A0003" w:tentative="1">
+      <w:start w:val="1"/>
+      <w:numFmt w:val="bullet"/>
+      <w:lvlText w:val="o"/>
+      <w:lvlJc w:val="left"/>
+      <w:pPr>
+        <w:ind w:left="1440" w:hanging="360"/>
+      </w:pPr>
+      <w:rPr>
+        <w:rFonts w:ascii="Courier New" w:hAnsi="Courier New" w:cs="Courier New" w:hint="default"/>
+      </w:rPr>
+    </w:lvl>
+    <w:lvl w:ilvl="2" w:tplc="280A0005" w:tentative="1">
+      <w:start w:val="1"/>
+      <w:numFmt w:val="bullet"/>
+      <w:lvlText w:val=""/>
+      <w:lvlJc w:val="left"/>
+      <w:pPr>
+        <w:ind w:left="2160" w:hanging="360"/>
+      </w:pPr>
+      <w:rPr>
+        <w:rFonts w:ascii="Wingdings" w:hAnsi="Wingdings" w:hint="default"/>
+      </w:rPr>
+    </w:lvl>
+    <w:lvl w:ilvl="3" w:tplc="280A0001" w:tentative="1">
+      <w:start w:val="1"/>
+      <w:numFmt w:val="bullet"/>
+      <w:lvlText w:val=""/>
+      <w:lvlJc w:val="left"/>
+      <w:pPr>
+        <w:ind w:left="2880" w:hanging="360"/>
+      </w:pPr>
+      <w:rPr>
+        <w:rFonts w:ascii="Symbol" w:hAnsi="Symbol" w:hint="default"/>
+      </w:rPr>
+    </w:lvl>
+    <w:lvl w:ilvl="4" w:tplc="280A0003" w:tentative="1">
+      <w:start w:val="1"/>
+      <w:numFmt w:val="bullet"/>
+      <w:lvlText w:val="o"/>
+      <w:lvlJc w:val="left"/>
+      <w:pPr>
+        <w:ind w:left="3600" w:hanging="360"/>
+      </w:pPr>
+      <w:rPr>
+        <w:rFonts w:ascii="Courier New" w:hAnsi="Courier New" w:cs="Courier New" w:hint="default"/>
+      </w:rPr>
+    </w:lvl>
+    <w:lvl w:ilvl="5" w:tplc="280A0005" w:tentative="1">
+      <w:start w:val="1"/>
+      <w:numFmt w:val="bullet"/>
+      <w:lvlText w:val=""/>
+      <w:lvlJc w:val="left"/>
+      <w:pPr>
+        <w:ind w:left="4320" w:hanging="360"/>
+      </w:pPr>
+      <w:rPr>
+        <w:rFonts w:ascii="Wingdings" w:hAnsi="Wingdings" w:hint="default"/>
+      </w:rPr>
+    </w:lvl>
+    <w:lvl w:ilvl="6" w:tplc="280A0001" w:tentative="1">
+      <w:start w:val="1"/>
+      <w:numFmt w:val="bullet"/>
+      <w:lvlText w:val=""/>
+      <w:lvlJc w:val="left"/>
+      <w:pPr>
+        <w:ind w:left="5040" w:hanging="360"/>
+      </w:pPr>
+      <w:rPr>
+        <w:rFonts w:ascii="Symbol" w:hAnsi="Symbol" w:hint="default"/>
+      </w:rPr>
+    </w:lvl>
+    <w:lvl w:ilvl="7" w:tplc="280A0003" w:tentative="1">
+      <w:start w:val="1"/>
+      <w:numFmt w:val="bullet"/>
+      <w:lvlText w:val="o"/>
+      <w:lvlJc w:val="left"/>
+      <w:pPr>
+        <w:ind w:left="5760" w:hanging="360"/>
+      </w:pPr>
+      <w:rPr>
+        <w:rFonts w:ascii="Courier New" w:hAnsi="Courier New" w:cs="Courier New" w:hint="default"/>
+      </w:rPr>
+    </w:lvl>
+    <w:lvl w:ilvl="8" w:tplc="280A0005" w:tentative="1">
+      <w:start w:val="1"/>
+      <w:numFmt w:val="bullet"/>
+      <w:lvlText w:val=""/>
+      <w:lvlJc w:val="left"/>
+      <w:pPr>
+        <w:ind w:left="6480" w:hanging="360"/>
+      </w:pPr>
+      <w:rPr>
+        <w:rFonts w:ascii="Wingdings" w:hAnsi="Wingdings" w:hint="default"/>
+      </w:rPr>
+    </w:lvl>
+  </w:abstractNum>
+  <w:abstractNum w:abstractNumId="1" w15:restartNumberingAfterBreak="0">
     <w:nsid w:val="289B78C0"/>
     <w:multiLevelType w:val="hybridMultilevel"/>
     <w:tmpl w:val="C39475D0"/>
@@ -23753,7 +24211,7 @@
       </w:rPr>
     </w:lvl>
   </w:abstractNum>
-  <w:abstractNum w:abstractNumId="1" w15:restartNumberingAfterBreak="0">
+  <w:abstractNum w:abstractNumId="2" w15:restartNumberingAfterBreak="0">
     <w:nsid w:val="74A36142"/>
     <w:multiLevelType w:val="multilevel"/>
     <w:tmpl w:val="FE40AC26"/>
@@ -23867,9 +24325,12 @@
     </w:lvl>
   </w:abstractNum>
   <w:num w:numId="1">
+    <w:abstractNumId w:val="2"/>
+  </w:num>
+  <w:num w:numId="2">
     <w:abstractNumId w:val="1"/>
   </w:num>
-  <w:num w:numId="2">
+  <w:num w:numId="3">
     <w:abstractNumId w:val="0"/>
   </w:num>
 </w:numbering>
@@ -24858,6 +25319,29 @@
       <w:contextualSpacing/>
     </w:pPr>
   </w:style>
+  <w:style w:type="character" w:styleId="Hipervnculo">
+    <w:name w:val="Hyperlink"/>
+    <w:basedOn w:val="Fuentedeprrafopredeter"/>
+    <w:uiPriority w:val="99"/>
+    <w:unhideWhenUsed/>
+    <w:rsid w:val="001A4690"/>
+    <w:rPr>
+      <w:color w:val="0000FF" w:themeColor="hyperlink"/>
+      <w:u w:val="single"/>
+    </w:rPr>
+  </w:style>
+  <w:style w:type="character" w:styleId="Mencinsinresolver">
+    <w:name w:val="Unresolved Mention"/>
+    <w:basedOn w:val="Fuentedeprrafopredeter"/>
+    <w:uiPriority w:val="99"/>
+    <w:semiHidden/>
+    <w:unhideWhenUsed/>
+    <w:rsid w:val="001A4690"/>
+    <w:rPr>
+      <w:color w:val="605E5C"/>
+      <w:shd w:val="clear" w:color="auto" w:fill="E1DFDD"/>
+    </w:rPr>
+  </w:style>
 </w:styles>
 </file>
 

</xml_diff>